<commit_message>
feat(clustering_wilayah): Make download button for Instructions for Filling the Template Dataset
</commit_message>
<xml_diff>
--- a/assets/files/Manual_Book.docx
+++ b/assets/files/Manual_Book.docx
@@ -112,6 +112,533 @@
     <w:p>
       <w:r>
         <w:t>Alur penggunaan website ini adalah sebagai berikut:</w:t>
+      </w:r>
+    </w:p>
+    <w:p>
+      <w:pPr>
+        <w:pStyle w:val="ListParagraph"/>
+        <w:numPr>
+          <w:ilvl w:val="0"/>
+          <w:numId w:val="7"/>
+        </w:numPr>
+      </w:pPr>
+      <w:r>
+        <w:t>Membuka Website</w:t>
+      </w:r>
+    </w:p>
+    <w:p>
+      <w:pPr>
+        <w:pStyle w:val="ListParagraph"/>
+      </w:pPr>
+      <w:r>
+        <w:t>Untuk membuka website, dapat menggunakan browser pilihan. Setelah itu klik alamat website berikut ini:</w:t>
+      </w:r>
+    </w:p>
+    <w:p>
+      <w:pPr>
+        <w:pStyle w:val="ListParagraph"/>
+      </w:pPr>
+      <w:r>
+        <w:br/>
+      </w:r>
+      <w:r>
+        <w:t>https://clustering-wilayah.streamlit.app/</w:t>
+      </w:r>
+    </w:p>
+    <w:p/>
+    <w:p>
+      <w:pPr>
+        <w:pStyle w:val="ListParagraph"/>
+        <w:numPr>
+          <w:ilvl w:val="0"/>
+          <w:numId w:val="7"/>
+        </w:numPr>
+      </w:pPr>
+      <w:r>
+        <w:lastRenderedPageBreak/>
+        <w:t>Masuk ke Halaman Beranda</w:t>
+      </w:r>
+    </w:p>
+    <w:p>
+      <w:pPr>
+        <w:pStyle w:val="ListParagraph"/>
+      </w:pPr>
+      <w:r>
+        <w:t xml:space="preserve">Pada halaman beranda, dapat dilihat </w:t>
+      </w:r>
+      <w:r>
+        <w:t xml:space="preserve">judul website yaitu “Pengelompokan Wilayah di Indonesia” dengan tombol “Mulai Clustering” untuk berpindah ke halaman Clustering Wilayah. </w:t>
+      </w:r>
+    </w:p>
+    <w:p>
+      <w:pPr>
+        <w:pStyle w:val="ListParagraph"/>
+      </w:pPr>
+    </w:p>
+    <w:p>
+      <w:pPr>
+        <w:pStyle w:val="ListParagraph"/>
+      </w:pPr>
+      <w:r>
+        <w:drawing>
+          <wp:inline distT="0" distB="0" distL="0" distR="0" wp14:anchorId="7B1F97A0" wp14:editId="3A9445F9">
+            <wp:extent cx="5731510" cy="3207385"/>
+            <wp:effectExtent l="0" t="0" r="2540" b="0"/>
+            <wp:docPr id="981788018" name="Picture 1"/>
+            <wp:cNvGraphicFramePr>
+              <a:graphicFrameLocks xmlns:a="http://schemas.openxmlformats.org/drawingml/2006/main" noChangeAspect="1"/>
+            </wp:cNvGraphicFramePr>
+            <a:graphic xmlns:a="http://schemas.openxmlformats.org/drawingml/2006/main">
+              <a:graphicData uri="http://schemas.openxmlformats.org/drawingml/2006/picture">
+                <pic:pic xmlns:pic="http://schemas.openxmlformats.org/drawingml/2006/picture">
+                  <pic:nvPicPr>
+                    <pic:cNvPr id="981788018" name=""/>
+                    <pic:cNvPicPr/>
+                  </pic:nvPicPr>
+                  <pic:blipFill>
+                    <a:blip r:embed="rId5"/>
+                    <a:stretch>
+                      <a:fillRect/>
+                    </a:stretch>
+                  </pic:blipFill>
+                  <pic:spPr>
+                    <a:xfrm>
+                      <a:off x="0" y="0"/>
+                      <a:ext cx="5731510" cy="3207385"/>
+                    </a:xfrm>
+                    <a:prstGeom prst="rect">
+                      <a:avLst/>
+                    </a:prstGeom>
+                  </pic:spPr>
+                </pic:pic>
+              </a:graphicData>
+            </a:graphic>
+          </wp:inline>
+        </w:drawing>
+      </w:r>
+    </w:p>
+    <w:p>
+      <w:pPr>
+        <w:pStyle w:val="ListParagraph"/>
+      </w:pPr>
+    </w:p>
+    <w:p>
+      <w:pPr>
+        <w:pStyle w:val="ListParagraph"/>
+      </w:pPr>
+      <w:r>
+        <w:t xml:space="preserve">Pada halaman ini, pengguna juga dapat melihat indikator dan metode clustering yang digunakan pada rancangan website ini. </w:t>
+      </w:r>
+      <w:r>
+        <w:br/>
+      </w:r>
+    </w:p>
+    <w:p>
+      <w:pPr>
+        <w:pStyle w:val="ListParagraph"/>
+      </w:pPr>
+      <w:r>
+        <w:drawing>
+          <wp:inline distT="0" distB="0" distL="0" distR="0" wp14:anchorId="5C976AA4" wp14:editId="4C0FFABC">
+            <wp:extent cx="5731510" cy="3222625"/>
+            <wp:effectExtent l="0" t="0" r="2540" b="0"/>
+            <wp:docPr id="1289867451" name="Picture 1" descr="A screenshot of a computer&#10;&#10;AI-generated content may be incorrect."/>
+            <wp:cNvGraphicFramePr>
+              <a:graphicFrameLocks xmlns:a="http://schemas.openxmlformats.org/drawingml/2006/main" noChangeAspect="1"/>
+            </wp:cNvGraphicFramePr>
+            <a:graphic xmlns:a="http://schemas.openxmlformats.org/drawingml/2006/main">
+              <a:graphicData uri="http://schemas.openxmlformats.org/drawingml/2006/picture">
+                <pic:pic xmlns:pic="http://schemas.openxmlformats.org/drawingml/2006/picture">
+                  <pic:nvPicPr>
+                    <pic:cNvPr id="1289867451" name="Picture 1" descr="A screenshot of a computer&#10;&#10;AI-generated content may be incorrect."/>
+                    <pic:cNvPicPr/>
+                  </pic:nvPicPr>
+                  <pic:blipFill>
+                    <a:blip r:embed="rId6"/>
+                    <a:stretch>
+                      <a:fillRect/>
+                    </a:stretch>
+                  </pic:blipFill>
+                  <pic:spPr>
+                    <a:xfrm>
+                      <a:off x="0" y="0"/>
+                      <a:ext cx="5731510" cy="3222625"/>
+                    </a:xfrm>
+                    <a:prstGeom prst="rect">
+                      <a:avLst/>
+                    </a:prstGeom>
+                  </pic:spPr>
+                </pic:pic>
+              </a:graphicData>
+            </a:graphic>
+          </wp:inline>
+        </w:drawing>
+      </w:r>
+    </w:p>
+    <w:p>
+      <w:pPr>
+        <w:pStyle w:val="ListParagraph"/>
+      </w:pPr>
+    </w:p>
+    <w:p>
+      <w:pPr>
+        <w:pStyle w:val="ListParagraph"/>
+      </w:pPr>
+    </w:p>
+    <w:p>
+      <w:pPr>
+        <w:pStyle w:val="ListParagraph"/>
+        <w:numPr>
+          <w:ilvl w:val="0"/>
+          <w:numId w:val="7"/>
+        </w:numPr>
+      </w:pPr>
+      <w:r>
+        <w:lastRenderedPageBreak/>
+        <w:t>Upload Dataset</w:t>
+      </w:r>
+    </w:p>
+    <w:p>
+      <w:pPr>
+        <w:pStyle w:val="ListParagraph"/>
+      </w:pPr>
+      <w:r>
+        <w:t xml:space="preserve">Pada halaman </w:t>
+      </w:r>
+      <w:r>
+        <w:t>Clustering Wilayah</w:t>
+      </w:r>
+      <w:r>
+        <w:t xml:space="preserve">, pengguna </w:t>
+      </w:r>
+      <w:r>
+        <w:t>dapat mengunduh template dataset yang telah disediakan, melengkapi dataset tesebut</w:t>
+      </w:r>
+      <w:r>
+        <w:t>, kemudian dapat mengunggah dataset tersebut di website.</w:t>
+      </w:r>
+    </w:p>
+    <w:p>
+      <w:pPr>
+        <w:pStyle w:val="ListParagraph"/>
+      </w:pPr>
+    </w:p>
+    <w:p>
+      <w:pPr>
+        <w:pStyle w:val="ListParagraph"/>
+      </w:pPr>
+      <w:r>
+        <w:drawing>
+          <wp:inline distT="0" distB="0" distL="0" distR="0" wp14:anchorId="3E02504D" wp14:editId="09E56300">
+            <wp:extent cx="5731510" cy="2353310"/>
+            <wp:effectExtent l="0" t="0" r="2540" b="8890"/>
+            <wp:docPr id="1999358161" name="Picture 1" descr="A screenshot of a computer&#10;&#10;AI-generated content may be incorrect."/>
+            <wp:cNvGraphicFramePr>
+              <a:graphicFrameLocks xmlns:a="http://schemas.openxmlformats.org/drawingml/2006/main" noChangeAspect="1"/>
+            </wp:cNvGraphicFramePr>
+            <a:graphic xmlns:a="http://schemas.openxmlformats.org/drawingml/2006/main">
+              <a:graphicData uri="http://schemas.openxmlformats.org/drawingml/2006/picture">
+                <pic:pic xmlns:pic="http://schemas.openxmlformats.org/drawingml/2006/picture">
+                  <pic:nvPicPr>
+                    <pic:cNvPr id="1999358161" name="Picture 1" descr="A screenshot of a computer&#10;&#10;AI-generated content may be incorrect."/>
+                    <pic:cNvPicPr/>
+                  </pic:nvPicPr>
+                  <pic:blipFill>
+                    <a:blip r:embed="rId7"/>
+                    <a:stretch>
+                      <a:fillRect/>
+                    </a:stretch>
+                  </pic:blipFill>
+                  <pic:spPr>
+                    <a:xfrm>
+                      <a:off x="0" y="0"/>
+                      <a:ext cx="5731510" cy="2353310"/>
+                    </a:xfrm>
+                    <a:prstGeom prst="rect">
+                      <a:avLst/>
+                    </a:prstGeom>
+                  </pic:spPr>
+                </pic:pic>
+              </a:graphicData>
+            </a:graphic>
+          </wp:inline>
+        </w:drawing>
+      </w:r>
+    </w:p>
+    <w:p>
+      <w:pPr>
+        <w:pStyle w:val="ListParagraph"/>
+      </w:pPr>
+    </w:p>
+    <w:p>
+      <w:pPr>
+        <w:pStyle w:val="ListParagraph"/>
+      </w:pPr>
+      <w:r>
+        <w:t>Setelah dataset terunggah, pengguna dapat melihat preview tabel dataset yang diunggah.</w:t>
+      </w:r>
+    </w:p>
+    <w:p>
+      <w:pPr>
+        <w:pStyle w:val="ListParagraph"/>
+      </w:pPr>
+      <w:r>
+        <w:drawing>
+          <wp:inline distT="0" distB="0" distL="0" distR="0" wp14:anchorId="5ADCC62B" wp14:editId="6A9631B7">
+            <wp:extent cx="5731510" cy="3222625"/>
+            <wp:effectExtent l="0" t="0" r="2540" b="0"/>
+            <wp:docPr id="827089631" name="Picture 1" descr="A screenshot of a computer&#10;&#10;AI-generated content may be incorrect."/>
+            <wp:cNvGraphicFramePr>
+              <a:graphicFrameLocks xmlns:a="http://schemas.openxmlformats.org/drawingml/2006/main" noChangeAspect="1"/>
+            </wp:cNvGraphicFramePr>
+            <a:graphic xmlns:a="http://schemas.openxmlformats.org/drawingml/2006/main">
+              <a:graphicData uri="http://schemas.openxmlformats.org/drawingml/2006/picture">
+                <pic:pic xmlns:pic="http://schemas.openxmlformats.org/drawingml/2006/picture">
+                  <pic:nvPicPr>
+                    <pic:cNvPr id="827089631" name="Picture 1" descr="A screenshot of a computer&#10;&#10;AI-generated content may be incorrect."/>
+                    <pic:cNvPicPr/>
+                  </pic:nvPicPr>
+                  <pic:blipFill>
+                    <a:blip r:embed="rId8"/>
+                    <a:stretch>
+                      <a:fillRect/>
+                    </a:stretch>
+                  </pic:blipFill>
+                  <pic:spPr>
+                    <a:xfrm>
+                      <a:off x="0" y="0"/>
+                      <a:ext cx="5731510" cy="3222625"/>
+                    </a:xfrm>
+                    <a:prstGeom prst="rect">
+                      <a:avLst/>
+                    </a:prstGeom>
+                  </pic:spPr>
+                </pic:pic>
+              </a:graphicData>
+            </a:graphic>
+          </wp:inline>
+        </w:drawing>
+      </w:r>
+    </w:p>
+    <w:p>
+      <w:pPr>
+        <w:pStyle w:val="ListParagraph"/>
+      </w:pPr>
+    </w:p>
+    <w:p>
+      <w:pPr>
+        <w:pStyle w:val="ListParagraph"/>
+        <w:numPr>
+          <w:ilvl w:val="0"/>
+          <w:numId w:val="7"/>
+        </w:numPr>
+      </w:pPr>
+      <w:r>
+        <w:t>Memilih parameter yang ingin digunakan</w:t>
+      </w:r>
+    </w:p>
+    <w:p>
+      <w:pPr>
+        <w:pStyle w:val="ListParagraph"/>
+      </w:pPr>
+      <w:r>
+        <w:t xml:space="preserve">Setelah pengguna mengunggah dataset, pengguna dapat memilih parameter yang ingin digunakan, mulai dari memilih metode clustering yang digunakan, memilih fitur yang digunakan (bisa dalam bentuk preset ataupun pengguna dapat memilih sendiri fitur yang ingin digunakan. Selain itu pengguna dapat </w:t>
+      </w:r>
+      <w:r>
+        <w:lastRenderedPageBreak/>
+        <w:t>memilih range tahun, jumlah cluster yang akan terbentuk (jika pengguna memilih K-Medoids sebagai metode clustering) dan metrik jarak.</w:t>
+      </w:r>
+    </w:p>
+    <w:p>
+      <w:pPr>
+        <w:pStyle w:val="ListParagraph"/>
+      </w:pPr>
+    </w:p>
+    <w:p>
+      <w:pPr>
+        <w:pStyle w:val="ListParagraph"/>
+      </w:pPr>
+      <w:r>
+        <w:drawing>
+          <wp:inline distT="0" distB="0" distL="0" distR="0" wp14:anchorId="155385D9" wp14:editId="6519E1AD">
+            <wp:extent cx="5731510" cy="3222625"/>
+            <wp:effectExtent l="0" t="0" r="2540" b="0"/>
+            <wp:docPr id="1315171814" name="Picture 1" descr="A screenshot of a computer&#10;&#10;AI-generated content may be incorrect."/>
+            <wp:cNvGraphicFramePr>
+              <a:graphicFrameLocks xmlns:a="http://schemas.openxmlformats.org/drawingml/2006/main" noChangeAspect="1"/>
+            </wp:cNvGraphicFramePr>
+            <a:graphic xmlns:a="http://schemas.openxmlformats.org/drawingml/2006/main">
+              <a:graphicData uri="http://schemas.openxmlformats.org/drawingml/2006/picture">
+                <pic:pic xmlns:pic="http://schemas.openxmlformats.org/drawingml/2006/picture">
+                  <pic:nvPicPr>
+                    <pic:cNvPr id="1315171814" name="Picture 1" descr="A screenshot of a computer&#10;&#10;AI-generated content may be incorrect."/>
+                    <pic:cNvPicPr/>
+                  </pic:nvPicPr>
+                  <pic:blipFill>
+                    <a:blip r:embed="rId9"/>
+                    <a:stretch>
+                      <a:fillRect/>
+                    </a:stretch>
+                  </pic:blipFill>
+                  <pic:spPr>
+                    <a:xfrm>
+                      <a:off x="0" y="0"/>
+                      <a:ext cx="5731510" cy="3222625"/>
+                    </a:xfrm>
+                    <a:prstGeom prst="rect">
+                      <a:avLst/>
+                    </a:prstGeom>
+                  </pic:spPr>
+                </pic:pic>
+              </a:graphicData>
+            </a:graphic>
+          </wp:inline>
+        </w:drawing>
+      </w:r>
+    </w:p>
+    <w:p/>
+    <w:p>
+      <w:pPr>
+        <w:pStyle w:val="ListParagraph"/>
+        <w:numPr>
+          <w:ilvl w:val="0"/>
+          <w:numId w:val="7"/>
+        </w:numPr>
+      </w:pPr>
+      <w:r>
+        <w:t>Menjalankan clustering</w:t>
+      </w:r>
+    </w:p>
+    <w:p>
+      <w:pPr>
+        <w:pStyle w:val="ListParagraph"/>
+      </w:pPr>
+      <w:r>
+        <w:t>Setelah pengguna mengunggah dataset dan  memilih parameter clustering, pengguna dapat klik tombol jalankan clustering untuk menjalankan clustering</w:t>
+      </w:r>
+      <w:r>
+        <w:t xml:space="preserve"> dan pengguna akan diarahkan ke halaman hasil clustering.</w:t>
+      </w:r>
+    </w:p>
+    <w:p>
+      <w:pPr>
+        <w:pStyle w:val="ListParagraph"/>
+      </w:pPr>
+    </w:p>
+    <w:p>
+      <w:pPr>
+        <w:pStyle w:val="ListParagraph"/>
+      </w:pPr>
+      <w:r>
+        <w:drawing>
+          <wp:inline distT="0" distB="0" distL="0" distR="0" wp14:anchorId="65341CD1" wp14:editId="48DFE222">
+            <wp:extent cx="5731510" cy="3222625"/>
+            <wp:effectExtent l="0" t="0" r="2540" b="0"/>
+            <wp:docPr id="666355593" name="Picture 1" descr="A screenshot of a computer&#10;&#10;AI-generated content may be incorrect."/>
+            <wp:cNvGraphicFramePr>
+              <a:graphicFrameLocks xmlns:a="http://schemas.openxmlformats.org/drawingml/2006/main" noChangeAspect="1"/>
+            </wp:cNvGraphicFramePr>
+            <a:graphic xmlns:a="http://schemas.openxmlformats.org/drawingml/2006/main">
+              <a:graphicData uri="http://schemas.openxmlformats.org/drawingml/2006/picture">
+                <pic:pic xmlns:pic="http://schemas.openxmlformats.org/drawingml/2006/picture">
+                  <pic:nvPicPr>
+                    <pic:cNvPr id="666355593" name="Picture 1" descr="A screenshot of a computer&#10;&#10;AI-generated content may be incorrect."/>
+                    <pic:cNvPicPr/>
+                  </pic:nvPicPr>
+                  <pic:blipFill>
+                    <a:blip r:embed="rId10"/>
+                    <a:stretch>
+                      <a:fillRect/>
+                    </a:stretch>
+                  </pic:blipFill>
+                  <pic:spPr>
+                    <a:xfrm>
+                      <a:off x="0" y="0"/>
+                      <a:ext cx="5731510" cy="3222625"/>
+                    </a:xfrm>
+                    <a:prstGeom prst="rect">
+                      <a:avLst/>
+                    </a:prstGeom>
+                  </pic:spPr>
+                </pic:pic>
+              </a:graphicData>
+            </a:graphic>
+          </wp:inline>
+        </w:drawing>
+      </w:r>
+    </w:p>
+    <w:p>
+      <w:pPr>
+        <w:pStyle w:val="ListParagraph"/>
+      </w:pPr>
+    </w:p>
+    <w:p>
+      <w:pPr>
+        <w:pStyle w:val="ListParagraph"/>
+        <w:numPr>
+          <w:ilvl w:val="0"/>
+          <w:numId w:val="7"/>
+        </w:numPr>
+      </w:pPr>
+      <w:r>
+        <w:lastRenderedPageBreak/>
+        <w:t>Tabel Hasil Clustering</w:t>
+      </w:r>
+    </w:p>
+    <w:p>
+      <w:pPr>
+        <w:pStyle w:val="ListParagraph"/>
+        <w:numPr>
+          <w:ilvl w:val="0"/>
+          <w:numId w:val="7"/>
+        </w:numPr>
+      </w:pPr>
+      <w:r>
+        <w:t>Visualisasi Clustering dan Pemetaan</w:t>
+      </w:r>
+    </w:p>
+    <w:p>
+      <w:pPr>
+        <w:pStyle w:val="ListParagraph"/>
+        <w:numPr>
+          <w:ilvl w:val="0"/>
+          <w:numId w:val="7"/>
+        </w:numPr>
+      </w:pPr>
+      <w:r>
+        <w:t>Melihat Halaman Riwayat Clustering</w:t>
+      </w:r>
+    </w:p>
+    <w:p>
+      <w:pPr>
+        <w:pStyle w:val="ListParagraph"/>
+        <w:numPr>
+          <w:ilvl w:val="0"/>
+          <w:numId w:val="7"/>
+        </w:numPr>
+      </w:pPr>
+      <w:r>
+        <w:t>Melihat Halaman Petunjuk Penggunaan Website</w:t>
+      </w:r>
+    </w:p>
+    <w:p>
+      <w:pPr>
+        <w:pStyle w:val="ListParagraph"/>
+        <w:numPr>
+          <w:ilvl w:val="0"/>
+          <w:numId w:val="7"/>
+        </w:numPr>
+      </w:pPr>
+      <w:r>
+        <w:t>Melihat Halaman Tentang Website</w:t>
+      </w:r>
+    </w:p>
+    <w:p>
+      <w:pPr>
+        <w:ind w:left="360"/>
+      </w:pPr>
+      <w:r>
+        <w:t xml:space="preserve"> </w:t>
       </w:r>
     </w:p>
     <w:sectPr>
@@ -127,6 +654,184 @@
 <file path=word/numbering.xml><?xml version="1.0" encoding="utf-8"?>
 <w:numbering xmlns:wpc="http://schemas.microsoft.com/office/word/2010/wordprocessingCanvas" xmlns:cx="http://schemas.microsoft.com/office/drawing/2014/chartex" xmlns:cx1="http://schemas.microsoft.com/office/drawing/2015/9/8/chartex" xmlns:cx2="http://schemas.microsoft.com/office/drawing/2015/10/21/chartex" xmlns:cx3="http://schemas.microsoft.com/office/drawing/2016/5/9/chartex" xmlns:cx4="http://schemas.microsoft.com/office/drawing/2016/5/10/chartex" xmlns:cx5="http://schemas.microsoft.com/office/drawing/2016/5/11/chartex" xmlns:cx6="http://schemas.microsoft.com/office/drawing/2016/5/12/chartex" xmlns:cx7="http://schemas.microsoft.com/office/drawing/2016/5/13/chartex" xmlns:cx8="http://schemas.microsoft.com/office/drawing/2016/5/14/chartex" xmlns:mc="http://schemas.openxmlformats.org/markup-compatibility/2006" xmlns:aink="http://schemas.microsoft.com/office/drawing/2016/ink" xmlns:am3d="http://schemas.microsoft.com/office/drawing/2017/model3d" xmlns:o="urn:schemas-microsoft-com:office:office" xmlns:oel="http://schemas.microsoft.com/office/2019/extlst" xmlns:r="http://schemas.openxmlformats.org/officeDocument/2006/relationships" xmlns:m="http://schemas.openxmlformats.org/officeDocument/2006/math" xmlns:v="urn:schemas-microsoft-com:vml" xmlns:wp14="http://schemas.microsoft.com/office/word/2010/wordprocessingDrawing" xmlns:wp="http://schemas.openxmlformats.org/drawingml/2006/wordprocessingDrawing" xmlns:w10="urn:schemas-microsoft-com:office:word" xmlns:w="http://schemas.openxmlformats.org/wordprocessingml/2006/main" xmlns:w14="http://schemas.microsoft.com/office/word/2010/wordml" xmlns:w15="http://schemas.microsoft.com/office/word/2012/wordml" xmlns:w16cex="http://schemas.microsoft.com/office/word/2018/wordml/cex" xmlns:w16cid="http://schemas.microsoft.com/office/word/2016/wordml/cid" xmlns:w16="http://schemas.microsoft.com/office/word/2018/wordml" xmlns:w16du="http://schemas.microsoft.com/office/word/2023/wordml/word16du" xmlns:w16sdtdh="http://schemas.microsoft.com/office/word/2020/wordml/sdtdatahash" xmlns:w16sdtfl="http://schemas.microsoft.com/office/word/2024/wordml/sdtformatlock" xmlns:w16se="http://schemas.microsoft.com/office/word/2015/wordml/symex" xmlns:wpg="http://schemas.microsoft.com/office/word/2010/wordprocessingGroup" xmlns:wpi="http://schemas.microsoft.com/office/word/2010/wordprocessingInk" xmlns:wne="http://schemas.microsoft.com/office/word/2006/wordml" xmlns:wps="http://schemas.microsoft.com/office/word/2010/wordprocessingShape" mc:Ignorable="w14 w15 w16se w16cid w16 w16cex w16sdtdh w16sdtfl w16du wp14">
   <w:abstractNum w:abstractNumId="0" w15:restartNumberingAfterBreak="0">
+    <w:nsid w:val="20563C01"/>
+    <w:multiLevelType w:val="hybridMultilevel"/>
+    <w:tmpl w:val="0B4CDC98"/>
+    <w:lvl w:ilvl="0" w:tplc="3809000F">
+      <w:start w:val="1"/>
+      <w:numFmt w:val="decimal"/>
+      <w:lvlText w:val="%1."/>
+      <w:lvlJc w:val="left"/>
+      <w:pPr>
+        <w:ind w:left="720" w:hanging="360"/>
+      </w:pPr>
+      <w:rPr>
+        <w:rFonts w:hint="default"/>
+      </w:rPr>
+    </w:lvl>
+    <w:lvl w:ilvl="1" w:tplc="38090019" w:tentative="1">
+      <w:start w:val="1"/>
+      <w:numFmt w:val="lowerLetter"/>
+      <w:lvlText w:val="%2."/>
+      <w:lvlJc w:val="left"/>
+      <w:pPr>
+        <w:ind w:left="1440" w:hanging="360"/>
+      </w:pPr>
+    </w:lvl>
+    <w:lvl w:ilvl="2" w:tplc="3809001B" w:tentative="1">
+      <w:start w:val="1"/>
+      <w:numFmt w:val="lowerRoman"/>
+      <w:lvlText w:val="%3."/>
+      <w:lvlJc w:val="right"/>
+      <w:pPr>
+        <w:ind w:left="2160" w:hanging="180"/>
+      </w:pPr>
+    </w:lvl>
+    <w:lvl w:ilvl="3" w:tplc="3809000F" w:tentative="1">
+      <w:start w:val="1"/>
+      <w:numFmt w:val="decimal"/>
+      <w:lvlText w:val="%4."/>
+      <w:lvlJc w:val="left"/>
+      <w:pPr>
+        <w:ind w:left="2880" w:hanging="360"/>
+      </w:pPr>
+    </w:lvl>
+    <w:lvl w:ilvl="4" w:tplc="38090019" w:tentative="1">
+      <w:start w:val="1"/>
+      <w:numFmt w:val="lowerLetter"/>
+      <w:lvlText w:val="%5."/>
+      <w:lvlJc w:val="left"/>
+      <w:pPr>
+        <w:ind w:left="3600" w:hanging="360"/>
+      </w:pPr>
+    </w:lvl>
+    <w:lvl w:ilvl="5" w:tplc="3809001B" w:tentative="1">
+      <w:start w:val="1"/>
+      <w:numFmt w:val="lowerRoman"/>
+      <w:lvlText w:val="%6."/>
+      <w:lvlJc w:val="right"/>
+      <w:pPr>
+        <w:ind w:left="4320" w:hanging="180"/>
+      </w:pPr>
+    </w:lvl>
+    <w:lvl w:ilvl="6" w:tplc="3809000F" w:tentative="1">
+      <w:start w:val="1"/>
+      <w:numFmt w:val="decimal"/>
+      <w:lvlText w:val="%7."/>
+      <w:lvlJc w:val="left"/>
+      <w:pPr>
+        <w:ind w:left="5040" w:hanging="360"/>
+      </w:pPr>
+    </w:lvl>
+    <w:lvl w:ilvl="7" w:tplc="38090019" w:tentative="1">
+      <w:start w:val="1"/>
+      <w:numFmt w:val="lowerLetter"/>
+      <w:lvlText w:val="%8."/>
+      <w:lvlJc w:val="left"/>
+      <w:pPr>
+        <w:ind w:left="5760" w:hanging="360"/>
+      </w:pPr>
+    </w:lvl>
+    <w:lvl w:ilvl="8" w:tplc="3809001B" w:tentative="1">
+      <w:start w:val="1"/>
+      <w:numFmt w:val="lowerRoman"/>
+      <w:lvlText w:val="%9."/>
+      <w:lvlJc w:val="right"/>
+      <w:pPr>
+        <w:ind w:left="6480" w:hanging="180"/>
+      </w:pPr>
+    </w:lvl>
+  </w:abstractNum>
+  <w:abstractNum w:abstractNumId="1" w15:restartNumberingAfterBreak="0">
+    <w:nsid w:val="2826668C"/>
+    <w:multiLevelType w:val="hybridMultilevel"/>
+    <w:tmpl w:val="A6CC5834"/>
+    <w:lvl w:ilvl="0" w:tplc="3809000F">
+      <w:start w:val="1"/>
+      <w:numFmt w:val="decimal"/>
+      <w:lvlText w:val="%1."/>
+      <w:lvlJc w:val="left"/>
+      <w:pPr>
+        <w:ind w:left="720" w:hanging="360"/>
+      </w:pPr>
+      <w:rPr>
+        <w:rFonts w:hint="default"/>
+      </w:rPr>
+    </w:lvl>
+    <w:lvl w:ilvl="1" w:tplc="38090019" w:tentative="1">
+      <w:start w:val="1"/>
+      <w:numFmt w:val="lowerLetter"/>
+      <w:lvlText w:val="%2."/>
+      <w:lvlJc w:val="left"/>
+      <w:pPr>
+        <w:ind w:left="1440" w:hanging="360"/>
+      </w:pPr>
+    </w:lvl>
+    <w:lvl w:ilvl="2" w:tplc="3809001B" w:tentative="1">
+      <w:start w:val="1"/>
+      <w:numFmt w:val="lowerRoman"/>
+      <w:lvlText w:val="%3."/>
+      <w:lvlJc w:val="right"/>
+      <w:pPr>
+        <w:ind w:left="2160" w:hanging="180"/>
+      </w:pPr>
+    </w:lvl>
+    <w:lvl w:ilvl="3" w:tplc="3809000F" w:tentative="1">
+      <w:start w:val="1"/>
+      <w:numFmt w:val="decimal"/>
+      <w:lvlText w:val="%4."/>
+      <w:lvlJc w:val="left"/>
+      <w:pPr>
+        <w:ind w:left="2880" w:hanging="360"/>
+      </w:pPr>
+    </w:lvl>
+    <w:lvl w:ilvl="4" w:tplc="38090019" w:tentative="1">
+      <w:start w:val="1"/>
+      <w:numFmt w:val="lowerLetter"/>
+      <w:lvlText w:val="%5."/>
+      <w:lvlJc w:val="left"/>
+      <w:pPr>
+        <w:ind w:left="3600" w:hanging="360"/>
+      </w:pPr>
+    </w:lvl>
+    <w:lvl w:ilvl="5" w:tplc="3809001B" w:tentative="1">
+      <w:start w:val="1"/>
+      <w:numFmt w:val="lowerRoman"/>
+      <w:lvlText w:val="%6."/>
+      <w:lvlJc w:val="right"/>
+      <w:pPr>
+        <w:ind w:left="4320" w:hanging="180"/>
+      </w:pPr>
+    </w:lvl>
+    <w:lvl w:ilvl="6" w:tplc="3809000F" w:tentative="1">
+      <w:start w:val="1"/>
+      <w:numFmt w:val="decimal"/>
+      <w:lvlText w:val="%7."/>
+      <w:lvlJc w:val="left"/>
+      <w:pPr>
+        <w:ind w:left="5040" w:hanging="360"/>
+      </w:pPr>
+    </w:lvl>
+    <w:lvl w:ilvl="7" w:tplc="38090019" w:tentative="1">
+      <w:start w:val="1"/>
+      <w:numFmt w:val="lowerLetter"/>
+      <w:lvlText w:val="%8."/>
+      <w:lvlJc w:val="left"/>
+      <w:pPr>
+        <w:ind w:left="5760" w:hanging="360"/>
+      </w:pPr>
+    </w:lvl>
+    <w:lvl w:ilvl="8" w:tplc="3809001B" w:tentative="1">
+      <w:start w:val="1"/>
+      <w:numFmt w:val="lowerRoman"/>
+      <w:lvlText w:val="%9."/>
+      <w:lvlJc w:val="right"/>
+      <w:pPr>
+        <w:ind w:left="6480" w:hanging="180"/>
+      </w:pPr>
+    </w:lvl>
+  </w:abstractNum>
+  <w:abstractNum w:abstractNumId="2" w15:restartNumberingAfterBreak="0">
     <w:nsid w:val="32DD7E40"/>
     <w:multiLevelType w:val="hybridMultilevel"/>
     <w:tmpl w:val="D400A8C0"/>
@@ -215,7 +920,274 @@
       </w:pPr>
     </w:lvl>
   </w:abstractNum>
-  <w:abstractNum w:abstractNumId="1" w15:restartNumberingAfterBreak="0">
+  <w:abstractNum w:abstractNumId="3" w15:restartNumberingAfterBreak="0">
+    <w:nsid w:val="4E5B2EBD"/>
+    <w:multiLevelType w:val="hybridMultilevel"/>
+    <w:tmpl w:val="E872FEEC"/>
+    <w:lvl w:ilvl="0" w:tplc="3809000F">
+      <w:start w:val="1"/>
+      <w:numFmt w:val="decimal"/>
+      <w:lvlText w:val="%1."/>
+      <w:lvlJc w:val="left"/>
+      <w:pPr>
+        <w:ind w:left="720" w:hanging="360"/>
+      </w:pPr>
+      <w:rPr>
+        <w:rFonts w:hint="default"/>
+      </w:rPr>
+    </w:lvl>
+    <w:lvl w:ilvl="1" w:tplc="38090019" w:tentative="1">
+      <w:start w:val="1"/>
+      <w:numFmt w:val="lowerLetter"/>
+      <w:lvlText w:val="%2."/>
+      <w:lvlJc w:val="left"/>
+      <w:pPr>
+        <w:ind w:left="1440" w:hanging="360"/>
+      </w:pPr>
+    </w:lvl>
+    <w:lvl w:ilvl="2" w:tplc="3809001B" w:tentative="1">
+      <w:start w:val="1"/>
+      <w:numFmt w:val="lowerRoman"/>
+      <w:lvlText w:val="%3."/>
+      <w:lvlJc w:val="right"/>
+      <w:pPr>
+        <w:ind w:left="2160" w:hanging="180"/>
+      </w:pPr>
+    </w:lvl>
+    <w:lvl w:ilvl="3" w:tplc="3809000F" w:tentative="1">
+      <w:start w:val="1"/>
+      <w:numFmt w:val="decimal"/>
+      <w:lvlText w:val="%4."/>
+      <w:lvlJc w:val="left"/>
+      <w:pPr>
+        <w:ind w:left="2880" w:hanging="360"/>
+      </w:pPr>
+    </w:lvl>
+    <w:lvl w:ilvl="4" w:tplc="38090019" w:tentative="1">
+      <w:start w:val="1"/>
+      <w:numFmt w:val="lowerLetter"/>
+      <w:lvlText w:val="%5."/>
+      <w:lvlJc w:val="left"/>
+      <w:pPr>
+        <w:ind w:left="3600" w:hanging="360"/>
+      </w:pPr>
+    </w:lvl>
+    <w:lvl w:ilvl="5" w:tplc="3809001B" w:tentative="1">
+      <w:start w:val="1"/>
+      <w:numFmt w:val="lowerRoman"/>
+      <w:lvlText w:val="%6."/>
+      <w:lvlJc w:val="right"/>
+      <w:pPr>
+        <w:ind w:left="4320" w:hanging="180"/>
+      </w:pPr>
+    </w:lvl>
+    <w:lvl w:ilvl="6" w:tplc="3809000F" w:tentative="1">
+      <w:start w:val="1"/>
+      <w:numFmt w:val="decimal"/>
+      <w:lvlText w:val="%7."/>
+      <w:lvlJc w:val="left"/>
+      <w:pPr>
+        <w:ind w:left="5040" w:hanging="360"/>
+      </w:pPr>
+    </w:lvl>
+    <w:lvl w:ilvl="7" w:tplc="38090019" w:tentative="1">
+      <w:start w:val="1"/>
+      <w:numFmt w:val="lowerLetter"/>
+      <w:lvlText w:val="%8."/>
+      <w:lvlJc w:val="left"/>
+      <w:pPr>
+        <w:ind w:left="5760" w:hanging="360"/>
+      </w:pPr>
+    </w:lvl>
+    <w:lvl w:ilvl="8" w:tplc="3809001B" w:tentative="1">
+      <w:start w:val="1"/>
+      <w:numFmt w:val="lowerRoman"/>
+      <w:lvlText w:val="%9."/>
+      <w:lvlJc w:val="right"/>
+      <w:pPr>
+        <w:ind w:left="6480" w:hanging="180"/>
+      </w:pPr>
+    </w:lvl>
+  </w:abstractNum>
+  <w:abstractNum w:abstractNumId="4" w15:restartNumberingAfterBreak="0">
+    <w:nsid w:val="597519D8"/>
+    <w:multiLevelType w:val="hybridMultilevel"/>
+    <w:tmpl w:val="70A85874"/>
+    <w:lvl w:ilvl="0" w:tplc="38090011">
+      <w:start w:val="1"/>
+      <w:numFmt w:val="decimal"/>
+      <w:lvlText w:val="%1)"/>
+      <w:lvlJc w:val="left"/>
+      <w:pPr>
+        <w:ind w:left="720" w:hanging="360"/>
+      </w:pPr>
+      <w:rPr>
+        <w:rFonts w:hint="default"/>
+      </w:rPr>
+    </w:lvl>
+    <w:lvl w:ilvl="1" w:tplc="38090019" w:tentative="1">
+      <w:start w:val="1"/>
+      <w:numFmt w:val="lowerLetter"/>
+      <w:lvlText w:val="%2."/>
+      <w:lvlJc w:val="left"/>
+      <w:pPr>
+        <w:ind w:left="1440" w:hanging="360"/>
+      </w:pPr>
+    </w:lvl>
+    <w:lvl w:ilvl="2" w:tplc="3809001B" w:tentative="1">
+      <w:start w:val="1"/>
+      <w:numFmt w:val="lowerRoman"/>
+      <w:lvlText w:val="%3."/>
+      <w:lvlJc w:val="right"/>
+      <w:pPr>
+        <w:ind w:left="2160" w:hanging="180"/>
+      </w:pPr>
+    </w:lvl>
+    <w:lvl w:ilvl="3" w:tplc="3809000F" w:tentative="1">
+      <w:start w:val="1"/>
+      <w:numFmt w:val="decimal"/>
+      <w:lvlText w:val="%4."/>
+      <w:lvlJc w:val="left"/>
+      <w:pPr>
+        <w:ind w:left="2880" w:hanging="360"/>
+      </w:pPr>
+    </w:lvl>
+    <w:lvl w:ilvl="4" w:tplc="38090019" w:tentative="1">
+      <w:start w:val="1"/>
+      <w:numFmt w:val="lowerLetter"/>
+      <w:lvlText w:val="%5."/>
+      <w:lvlJc w:val="left"/>
+      <w:pPr>
+        <w:ind w:left="3600" w:hanging="360"/>
+      </w:pPr>
+    </w:lvl>
+    <w:lvl w:ilvl="5" w:tplc="3809001B" w:tentative="1">
+      <w:start w:val="1"/>
+      <w:numFmt w:val="lowerRoman"/>
+      <w:lvlText w:val="%6."/>
+      <w:lvlJc w:val="right"/>
+      <w:pPr>
+        <w:ind w:left="4320" w:hanging="180"/>
+      </w:pPr>
+    </w:lvl>
+    <w:lvl w:ilvl="6" w:tplc="3809000F" w:tentative="1">
+      <w:start w:val="1"/>
+      <w:numFmt w:val="decimal"/>
+      <w:lvlText w:val="%7."/>
+      <w:lvlJc w:val="left"/>
+      <w:pPr>
+        <w:ind w:left="5040" w:hanging="360"/>
+      </w:pPr>
+    </w:lvl>
+    <w:lvl w:ilvl="7" w:tplc="38090019" w:tentative="1">
+      <w:start w:val="1"/>
+      <w:numFmt w:val="lowerLetter"/>
+      <w:lvlText w:val="%8."/>
+      <w:lvlJc w:val="left"/>
+      <w:pPr>
+        <w:ind w:left="5760" w:hanging="360"/>
+      </w:pPr>
+    </w:lvl>
+    <w:lvl w:ilvl="8" w:tplc="3809001B" w:tentative="1">
+      <w:start w:val="1"/>
+      <w:numFmt w:val="lowerRoman"/>
+      <w:lvlText w:val="%9."/>
+      <w:lvlJc w:val="right"/>
+      <w:pPr>
+        <w:ind w:left="6480" w:hanging="180"/>
+      </w:pPr>
+    </w:lvl>
+  </w:abstractNum>
+  <w:abstractNum w:abstractNumId="5" w15:restartNumberingAfterBreak="0">
+    <w:nsid w:val="5FDD5F32"/>
+    <w:multiLevelType w:val="hybridMultilevel"/>
+    <w:tmpl w:val="CB9823F6"/>
+    <w:lvl w:ilvl="0" w:tplc="3809000F">
+      <w:start w:val="1"/>
+      <w:numFmt w:val="decimal"/>
+      <w:lvlText w:val="%1."/>
+      <w:lvlJc w:val="left"/>
+      <w:pPr>
+        <w:ind w:left="720" w:hanging="360"/>
+      </w:pPr>
+      <w:rPr>
+        <w:rFonts w:hint="default"/>
+      </w:rPr>
+    </w:lvl>
+    <w:lvl w:ilvl="1" w:tplc="38090019" w:tentative="1">
+      <w:start w:val="1"/>
+      <w:numFmt w:val="lowerLetter"/>
+      <w:lvlText w:val="%2."/>
+      <w:lvlJc w:val="left"/>
+      <w:pPr>
+        <w:ind w:left="1440" w:hanging="360"/>
+      </w:pPr>
+    </w:lvl>
+    <w:lvl w:ilvl="2" w:tplc="3809001B" w:tentative="1">
+      <w:start w:val="1"/>
+      <w:numFmt w:val="lowerRoman"/>
+      <w:lvlText w:val="%3."/>
+      <w:lvlJc w:val="right"/>
+      <w:pPr>
+        <w:ind w:left="2160" w:hanging="180"/>
+      </w:pPr>
+    </w:lvl>
+    <w:lvl w:ilvl="3" w:tplc="3809000F" w:tentative="1">
+      <w:start w:val="1"/>
+      <w:numFmt w:val="decimal"/>
+      <w:lvlText w:val="%4."/>
+      <w:lvlJc w:val="left"/>
+      <w:pPr>
+        <w:ind w:left="2880" w:hanging="360"/>
+      </w:pPr>
+    </w:lvl>
+    <w:lvl w:ilvl="4" w:tplc="38090019" w:tentative="1">
+      <w:start w:val="1"/>
+      <w:numFmt w:val="lowerLetter"/>
+      <w:lvlText w:val="%5."/>
+      <w:lvlJc w:val="left"/>
+      <w:pPr>
+        <w:ind w:left="3600" w:hanging="360"/>
+      </w:pPr>
+    </w:lvl>
+    <w:lvl w:ilvl="5" w:tplc="3809001B" w:tentative="1">
+      <w:start w:val="1"/>
+      <w:numFmt w:val="lowerRoman"/>
+      <w:lvlText w:val="%6."/>
+      <w:lvlJc w:val="right"/>
+      <w:pPr>
+        <w:ind w:left="4320" w:hanging="180"/>
+      </w:pPr>
+    </w:lvl>
+    <w:lvl w:ilvl="6" w:tplc="3809000F" w:tentative="1">
+      <w:start w:val="1"/>
+      <w:numFmt w:val="decimal"/>
+      <w:lvlText w:val="%7."/>
+      <w:lvlJc w:val="left"/>
+      <w:pPr>
+        <w:ind w:left="5040" w:hanging="360"/>
+      </w:pPr>
+    </w:lvl>
+    <w:lvl w:ilvl="7" w:tplc="38090019" w:tentative="1">
+      <w:start w:val="1"/>
+      <w:numFmt w:val="lowerLetter"/>
+      <w:lvlText w:val="%8."/>
+      <w:lvlJc w:val="left"/>
+      <w:pPr>
+        <w:ind w:left="5760" w:hanging="360"/>
+      </w:pPr>
+    </w:lvl>
+    <w:lvl w:ilvl="8" w:tplc="3809001B" w:tentative="1">
+      <w:start w:val="1"/>
+      <w:numFmt w:val="lowerRoman"/>
+      <w:lvlText w:val="%9."/>
+      <w:lvlJc w:val="right"/>
+      <w:pPr>
+        <w:ind w:left="6480" w:hanging="180"/>
+      </w:pPr>
+    </w:lvl>
+  </w:abstractNum>
+  <w:abstractNum w:abstractNumId="6" w15:restartNumberingAfterBreak="0">
     <w:nsid w:val="7A920C09"/>
     <w:multiLevelType w:val="hybridMultilevel"/>
     <w:tmpl w:val="77740D34"/>
@@ -305,10 +1277,25 @@
     </w:lvl>
   </w:abstractNum>
   <w:num w:numId="1" w16cid:durableId="847329075">
+    <w:abstractNumId w:val="2"/>
+  </w:num>
+  <w:num w:numId="2" w16cid:durableId="1810592773">
+    <w:abstractNumId w:val="6"/>
+  </w:num>
+  <w:num w:numId="3" w16cid:durableId="748961858">
+    <w:abstractNumId w:val="1"/>
+  </w:num>
+  <w:num w:numId="4" w16cid:durableId="526605217">
     <w:abstractNumId w:val="0"/>
   </w:num>
-  <w:num w:numId="2" w16cid:durableId="1810592773">
-    <w:abstractNumId w:val="1"/>
+  <w:num w:numId="5" w16cid:durableId="1162234233">
+    <w:abstractNumId w:val="5"/>
+  </w:num>
+  <w:num w:numId="6" w16cid:durableId="961964040">
+    <w:abstractNumId w:val="4"/>
+  </w:num>
+  <w:num w:numId="7" w16cid:durableId="1764912982">
+    <w:abstractNumId w:val="3"/>
   </w:num>
 </w:numbering>
 </file>
@@ -916,6 +1903,7 @@
   <w:style w:type="character" w:default="1" w:styleId="DefaultParagraphFont">
     <w:name w:val="Default Paragraph Font"/>
     <w:uiPriority w:val="1"/>
+    <w:semiHidden/>
     <w:unhideWhenUsed/>
   </w:style>
   <w:style w:type="table" w:default="1" w:styleId="TableNormal">
@@ -1227,6 +2215,29 @@
       <w:smallCaps/>
       <w:color w:val="0F4761" w:themeColor="accent1" w:themeShade="BF"/>
       <w:spacing w:val="5"/>
+    </w:rPr>
+  </w:style>
+  <w:style w:type="character" w:styleId="Hyperlink">
+    <w:name w:val="Hyperlink"/>
+    <w:basedOn w:val="DefaultParagraphFont"/>
+    <w:uiPriority w:val="99"/>
+    <w:unhideWhenUsed/>
+    <w:rsid w:val="00231E83"/>
+    <w:rPr>
+      <w:color w:val="467886" w:themeColor="hyperlink"/>
+      <w:u w:val="single"/>
+    </w:rPr>
+  </w:style>
+  <w:style w:type="character" w:styleId="UnresolvedMention">
+    <w:name w:val="Unresolved Mention"/>
+    <w:basedOn w:val="DefaultParagraphFont"/>
+    <w:uiPriority w:val="99"/>
+    <w:semiHidden/>
+    <w:unhideWhenUsed/>
+    <w:rsid w:val="00231E83"/>
+    <w:rPr>
+      <w:color w:val="605E5C"/>
+      <w:shd w:val="clear" w:color="auto" w:fill="E1DFDD"/>
     </w:rPr>
   </w:style>
 </w:styles>

</xml_diff>